<commit_message>
finished testing the system with the requirements in the specification
</commit_message>
<xml_diff>
--- a/doc/help_and_testing/Final_Testing.docx
+++ b/doc/help_and_testing/Final_Testing.docx
@@ -574,7 +574,102 @@
           </w:tcPr>
           <w:p>
             <w:r>
-              <w:t xml:space="preserve">There is a box on the registration page </w:t>
+              <w:t xml:space="preserve">There is a </w:t>
+            </w:r>
+            <w:r>
+              <w:t>box on the registration page for the users first name and another box for the users last name (both required fields) therefore the user must specify there full name to register.</w:t>
+            </w:r>
+            <w:r>
+              <w:t xml:space="preserve"> There is a 30 character maximum length on both boxes meaning the user can not put in a non-realistically long name. It will also allow for 1 character long names and average length names</w:t>
+            </w:r>
+            <w:r>
+              <w:t xml:space="preserve"> for when relevant.</w:t>
+            </w:r>
+          </w:p>
+        </w:tc>
+      </w:tr>
+    </w:tbl>
+    <w:p>
+      <w:r>
+        <w:br w:type="page"/>
+      </w:r>
+    </w:p>
+    <w:tbl>
+      <w:tblPr>
+        <w:tblStyle w:val="TableGrid"/>
+        <w:tblW w:w="0" w:type="auto"/>
+        <w:tblLook w:val="04A0"/>
+      </w:tblPr>
+      <w:tblGrid>
+        <w:gridCol w:w="6345"/>
+        <w:gridCol w:w="1276"/>
+        <w:gridCol w:w="6553"/>
+      </w:tblGrid>
+      <w:tr>
+        <w:tc>
+          <w:tcPr>
+            <w:tcW w:w="6345" w:type="dxa"/>
+          </w:tcPr>
+          <w:p>
+            <w:pPr>
+              <w:jc w:val="center"/>
+              <w:rPr>
+                <w:b/>
+              </w:rPr>
+            </w:pPr>
+            <w:r>
+              <w:rPr>
+                <w:b/>
+              </w:rPr>
+              <w:lastRenderedPageBreak/>
+              <w:t>Requirement</w:t>
+            </w:r>
+          </w:p>
+        </w:tc>
+        <w:tc>
+          <w:tcPr>
+            <w:tcW w:w="1276" w:type="dxa"/>
+          </w:tcPr>
+          <w:p>
+            <w:pPr>
+              <w:jc w:val="center"/>
+              <w:rPr>
+                <w:b/>
+              </w:rPr>
+            </w:pPr>
+            <w:r>
+              <w:rPr>
+                <w:b/>
+              </w:rPr>
+              <w:t>Achieved (</w:t>
+            </w:r>
+            <w:r>
+              <w:t>Yes/No</w:t>
+            </w:r>
+            <w:r>
+              <w:rPr>
+                <w:b/>
+              </w:rPr>
+              <w:t>)</w:t>
+            </w:r>
+          </w:p>
+        </w:tc>
+        <w:tc>
+          <w:tcPr>
+            <w:tcW w:w="6553" w:type="dxa"/>
+          </w:tcPr>
+          <w:p>
+            <w:pPr>
+              <w:jc w:val="center"/>
+              <w:rPr>
+                <w:b/>
+              </w:rPr>
+            </w:pPr>
+            <w:r>
+              <w:rPr>
+                <w:b/>
+              </w:rPr>
+              <w:t>Comments</w:t>
             </w:r>
           </w:p>
         </w:tc>
@@ -598,13 +693,20 @@
             <w:pPr>
               <w:jc w:val="center"/>
             </w:pPr>
-          </w:p>
-        </w:tc>
-        <w:tc>
-          <w:tcPr>
-            <w:tcW w:w="6553" w:type="dxa"/>
-          </w:tcPr>
-          <w:p/>
+            <w:r>
+              <w:t>Yes</w:t>
+            </w:r>
+          </w:p>
+        </w:tc>
+        <w:tc>
+          <w:tcPr>
+            <w:tcW w:w="6553" w:type="dxa"/>
+          </w:tcPr>
+          <w:p>
+            <w:r>
+              <w:t>On the registration page there is a box for putting your desired username in, this has a 30 character maximum meaning users can not have really long usernames. This will also allow 1 character long usernames and average length users which is correct. There is a password box on the registration page to allow the user to pick there own desired password for logging in, this allows you to have a password of length 1 all the way to a password of length 30?. Both of these are required fields on the registration page and will not allow you to continue unless they are filled.</w:t>
+            </w:r>
+          </w:p>
         </w:tc>
       </w:tr>
       <w:tr>
@@ -626,13 +728,20 @@
             <w:pPr>
               <w:jc w:val="center"/>
             </w:pPr>
-          </w:p>
-        </w:tc>
-        <w:tc>
-          <w:tcPr>
-            <w:tcW w:w="6553" w:type="dxa"/>
-          </w:tcPr>
-          <w:p/>
+            <w:r>
+              <w:t>Yes</w:t>
+            </w:r>
+          </w:p>
+        </w:tc>
+        <w:tc>
+          <w:tcPr>
+            <w:tcW w:w="6553" w:type="dxa"/>
+          </w:tcPr>
+          <w:p>
+            <w:r>
+              <w:t>Users must enter an email address on the registration page in the supplied box as it is a required field, it will not just accept text or a blank box.</w:t>
+            </w:r>
+          </w:p>
         </w:tc>
       </w:tr>
       <w:tr>
@@ -654,13 +763,23 @@
             <w:pPr>
               <w:jc w:val="center"/>
             </w:pPr>
-          </w:p>
-        </w:tc>
-        <w:tc>
-          <w:tcPr>
-            <w:tcW w:w="6553" w:type="dxa"/>
-          </w:tcPr>
-          <w:p/>
+            <w:r>
+              <w:t>Yes</w:t>
+            </w:r>
+          </w:p>
+        </w:tc>
+        <w:tc>
+          <w:tcPr>
+            <w:tcW w:w="6553" w:type="dxa"/>
+          </w:tcPr>
+          <w:p>
+            <w:r>
+              <w:t>An email containing an activation link is sent to the email address the user supplied at registration. On</w:t>
+            </w:r>
+            <w:r>
+              <w:t xml:space="preserve"> clicking this link it will take you a page on the website confirming the user has activated their account and supplies a link to the login page so the user can log in and start debating. </w:t>
+            </w:r>
+          </w:p>
         </w:tc>
       </w:tr>
       <w:tr>
@@ -682,13 +801,20 @@
             <w:pPr>
               <w:jc w:val="center"/>
             </w:pPr>
-          </w:p>
-        </w:tc>
-        <w:tc>
-          <w:tcPr>
-            <w:tcW w:w="6553" w:type="dxa"/>
-          </w:tcPr>
-          <w:p/>
+            <w:r>
+              <w:t>Yes</w:t>
+            </w:r>
+          </w:p>
+        </w:tc>
+        <w:tc>
+          <w:tcPr>
+            <w:tcW w:w="6553" w:type="dxa"/>
+          </w:tcPr>
+          <w:p>
+            <w:r>
+              <w:t>It will not allow you to access your account until you have clicked the activation link sent to the users email after registering. It tells the user there username or password doesn’t match if the user has not clicked the link.</w:t>
+            </w:r>
+          </w:p>
         </w:tc>
       </w:tr>
       <w:tr>
@@ -710,13 +836,106 @@
             <w:pPr>
               <w:jc w:val="center"/>
             </w:pPr>
-          </w:p>
-        </w:tc>
-        <w:tc>
-          <w:tcPr>
-            <w:tcW w:w="6553" w:type="dxa"/>
-          </w:tcPr>
-          <w:p/>
+            <w:r>
+              <w:t>Yes</w:t>
+            </w:r>
+          </w:p>
+        </w:tc>
+        <w:tc>
+          <w:tcPr>
+            <w:tcW w:w="6553" w:type="dxa"/>
+          </w:tcPr>
+          <w:p>
+            <w:r>
+              <w:t>Each user has a personal profile page which can be accessed by clicking there name at the top of any page, other users profiles can be accessed by going to the users tab and clicking a users name.</w:t>
+            </w:r>
+          </w:p>
+        </w:tc>
+      </w:tr>
+    </w:tbl>
+    <w:p>
+      <w:r>
+        <w:br w:type="page"/>
+      </w:r>
+    </w:p>
+    <w:tbl>
+      <w:tblPr>
+        <w:tblStyle w:val="TableGrid"/>
+        <w:tblW w:w="0" w:type="auto"/>
+        <w:tblLook w:val="04A0"/>
+      </w:tblPr>
+      <w:tblGrid>
+        <w:gridCol w:w="6345"/>
+        <w:gridCol w:w="1276"/>
+        <w:gridCol w:w="6553"/>
+      </w:tblGrid>
+      <w:tr>
+        <w:tc>
+          <w:tcPr>
+            <w:tcW w:w="6345" w:type="dxa"/>
+          </w:tcPr>
+          <w:p>
+            <w:pPr>
+              <w:jc w:val="center"/>
+              <w:rPr>
+                <w:b/>
+              </w:rPr>
+            </w:pPr>
+            <w:r>
+              <w:rPr>
+                <w:b/>
+              </w:rPr>
+              <w:lastRenderedPageBreak/>
+              <w:t>Requirement</w:t>
+            </w:r>
+          </w:p>
+        </w:tc>
+        <w:tc>
+          <w:tcPr>
+            <w:tcW w:w="1276" w:type="dxa"/>
+          </w:tcPr>
+          <w:p>
+            <w:pPr>
+              <w:jc w:val="center"/>
+              <w:rPr>
+                <w:b/>
+              </w:rPr>
+            </w:pPr>
+            <w:r>
+              <w:rPr>
+                <w:b/>
+              </w:rPr>
+              <w:t>Achieved (</w:t>
+            </w:r>
+            <w:r>
+              <w:t>Yes/No</w:t>
+            </w:r>
+            <w:r>
+              <w:rPr>
+                <w:b/>
+              </w:rPr>
+              <w:t>)</w:t>
+            </w:r>
+          </w:p>
+        </w:tc>
+        <w:tc>
+          <w:tcPr>
+            <w:tcW w:w="6553" w:type="dxa"/>
+          </w:tcPr>
+          <w:p>
+            <w:pPr>
+              <w:jc w:val="center"/>
+              <w:rPr>
+                <w:b/>
+              </w:rPr>
+            </w:pPr>
+            <w:r>
+              <w:rPr>
+                <w:b/>
+              </w:rPr>
+              <w:t>Comments</w:t>
+            </w:r>
+          </w:p>
         </w:tc>
       </w:tr>
       <w:tr>
@@ -738,41 +957,20 @@
             <w:pPr>
               <w:jc w:val="center"/>
             </w:pPr>
-          </w:p>
-        </w:tc>
-        <w:tc>
-          <w:tcPr>
-            <w:tcW w:w="6553" w:type="dxa"/>
-          </w:tcPr>
-          <w:p/>
-        </w:tc>
-      </w:tr>
-      <w:tr>
-        <w:tc>
-          <w:tcPr>
-            <w:tcW w:w="6345" w:type="dxa"/>
-          </w:tcPr>
-          <w:p>
-            <w:r>
-              <w:t>Users should be able to change their password</w:t>
-            </w:r>
-          </w:p>
-        </w:tc>
-        <w:tc>
-          <w:tcPr>
-            <w:tcW w:w="1276" w:type="dxa"/>
-          </w:tcPr>
-          <w:p>
-            <w:pPr>
-              <w:jc w:val="center"/>
-            </w:pPr>
-          </w:p>
-        </w:tc>
-        <w:tc>
-          <w:tcPr>
-            <w:tcW w:w="6553" w:type="dxa"/>
-          </w:tcPr>
-          <w:p/>
+            <w:r>
+              <w:t>Yes</w:t>
+            </w:r>
+          </w:p>
+        </w:tc>
+        <w:tc>
+          <w:tcPr>
+            <w:tcW w:w="6553" w:type="dxa"/>
+          </w:tcPr>
+          <w:p>
+            <w:r>
+              <w:t>Once on your profile there is a button in the bottom right which says “edit profile”, this will take he user to a page where they can type about them self, which will be displayed on their profile page after they click the submit button.</w:t>
+            </w:r>
+          </w:p>
         </w:tc>
       </w:tr>
       <w:tr>
@@ -794,13 +992,473 @@
             <w:pPr>
               <w:jc w:val="center"/>
             </w:pPr>
-          </w:p>
-        </w:tc>
-        <w:tc>
-          <w:tcPr>
-            <w:tcW w:w="6553" w:type="dxa"/>
-          </w:tcPr>
-          <w:p/>
+            <w:r>
+              <w:t>Yes</w:t>
+            </w:r>
+          </w:p>
+        </w:tc>
+        <w:tc>
+          <w:tcPr>
+            <w:tcW w:w="6553" w:type="dxa"/>
+          </w:tcPr>
+          <w:p>
+            <w:r>
+              <w:t>Users can create a new debate by going onto the debates tab and clicking “start new debate” link at the bottom of the page, this takes you to the create new debate page.</w:t>
+            </w:r>
+          </w:p>
+        </w:tc>
+      </w:tr>
+      <w:tr>
+        <w:tc>
+          <w:tcPr>
+            <w:tcW w:w="6345" w:type="dxa"/>
+          </w:tcPr>
+          <w:p>
+            <w:r>
+              <w:t>Users should require users to input a “poll” when creating a debate. This should represent the “objective” of the debate - all members should agree on the issue named in the poll. The poll also requires a number of choices, upon which the users can vote</w:t>
+            </w:r>
+          </w:p>
+        </w:tc>
+        <w:tc>
+          <w:tcPr>
+            <w:tcW w:w="1276" w:type="dxa"/>
+          </w:tcPr>
+          <w:p>
+            <w:pPr>
+              <w:jc w:val="center"/>
+            </w:pPr>
+            <w:r>
+              <w:t>Yes</w:t>
+            </w:r>
+          </w:p>
+        </w:tc>
+        <w:tc>
+          <w:tcPr>
+            <w:tcW w:w="6553" w:type="dxa"/>
+          </w:tcPr>
+          <w:p>
+            <w:r>
+              <w:t xml:space="preserve">The user must supply a question as the title in the box labelled question to give the users something to debate over. The question can be any character length but the box cannot be empty. The user must then go on to </w:t>
+            </w:r>
+            <w:r>
+              <w:t>supply a list of choices in the choices boxes, the user is able to supply further choices by pressing the “add another” button which will then add a box for another choice.</w:t>
+            </w:r>
+          </w:p>
+        </w:tc>
+      </w:tr>
+      <w:tr>
+        <w:tc>
+          <w:tcPr>
+            <w:tcW w:w="6345" w:type="dxa"/>
+          </w:tcPr>
+          <w:p>
+            <w:r>
+              <w:t>Users should be able to choose the length of the “period” when creating a debate (a default value of 30 minutes should be provided)</w:t>
+            </w:r>
+          </w:p>
+        </w:tc>
+        <w:tc>
+          <w:tcPr>
+            <w:tcW w:w="1276" w:type="dxa"/>
+          </w:tcPr>
+          <w:p>
+            <w:pPr>
+              <w:jc w:val="center"/>
+            </w:pPr>
+            <w:r>
+              <w:t>Yes</w:t>
+            </w:r>
+          </w:p>
+        </w:tc>
+        <w:tc>
+          <w:tcPr>
+            <w:tcW w:w="6553" w:type="dxa"/>
+          </w:tcPr>
+          <w:p>
+            <w:r>
+              <w:t>Users can choose how long a period in the debate by choosing an amount of time from the drop down box on the start a new debate page, the user cannot change this length after the debate has been created.</w:t>
+            </w:r>
+          </w:p>
+        </w:tc>
+      </w:tr>
+      <w:tr>
+        <w:tc>
+          <w:tcPr>
+            <w:tcW w:w="6345" w:type="dxa"/>
+          </w:tcPr>
+          <w:p>
+            <w:r>
+              <w:t>Users should be able to choose the time at which a room “locks” - so that no new members can join, before a poll is due. This means that new users cannot “hijack” a debate a few seconds before a vote</w:t>
+            </w:r>
+          </w:p>
+        </w:tc>
+        <w:tc>
+          <w:tcPr>
+            <w:tcW w:w="1276" w:type="dxa"/>
+          </w:tcPr>
+          <w:p>
+            <w:pPr>
+              <w:jc w:val="center"/>
+            </w:pPr>
+            <w:r>
+              <w:t>Yes</w:t>
+            </w:r>
+          </w:p>
+        </w:tc>
+        <w:tc>
+          <w:tcPr>
+            <w:tcW w:w="6553" w:type="dxa"/>
+          </w:tcPr>
+          <w:p>
+            <w:r>
+              <w:t>Users can decided when a room “locks” in minutes by moving the slider on the new debate page to the desired time before a vote; this can not be lower than 1 minute before the vote. A suggested time is picked when the length of a period is chosen.</w:t>
+            </w:r>
+          </w:p>
+        </w:tc>
+      </w:tr>
+    </w:tbl>
+    <w:p>
+      <w:r>
+        <w:br w:type="page"/>
+      </w:r>
+    </w:p>
+    <w:tbl>
+      <w:tblPr>
+        <w:tblStyle w:val="TableGrid"/>
+        <w:tblW w:w="0" w:type="auto"/>
+        <w:tblLook w:val="04A0"/>
+      </w:tblPr>
+      <w:tblGrid>
+        <w:gridCol w:w="6345"/>
+        <w:gridCol w:w="1276"/>
+        <w:gridCol w:w="6553"/>
+      </w:tblGrid>
+      <w:tr>
+        <w:tc>
+          <w:tcPr>
+            <w:tcW w:w="6345" w:type="dxa"/>
+          </w:tcPr>
+          <w:p>
+            <w:pPr>
+              <w:jc w:val="center"/>
+              <w:rPr>
+                <w:b/>
+              </w:rPr>
+            </w:pPr>
+            <w:r>
+              <w:rPr>
+                <w:b/>
+              </w:rPr>
+              <w:lastRenderedPageBreak/>
+              <w:t>Requirement</w:t>
+            </w:r>
+          </w:p>
+        </w:tc>
+        <w:tc>
+          <w:tcPr>
+            <w:tcW w:w="1276" w:type="dxa"/>
+          </w:tcPr>
+          <w:p>
+            <w:pPr>
+              <w:jc w:val="center"/>
+              <w:rPr>
+                <w:b/>
+              </w:rPr>
+            </w:pPr>
+            <w:r>
+              <w:rPr>
+                <w:b/>
+              </w:rPr>
+              <w:t>Achieved (</w:t>
+            </w:r>
+            <w:r>
+              <w:t>Yes/No</w:t>
+            </w:r>
+            <w:r>
+              <w:rPr>
+                <w:b/>
+              </w:rPr>
+              <w:t>)</w:t>
+            </w:r>
+          </w:p>
+        </w:tc>
+        <w:tc>
+          <w:tcPr>
+            <w:tcW w:w="6553" w:type="dxa"/>
+          </w:tcPr>
+          <w:p>
+            <w:pPr>
+              <w:jc w:val="center"/>
+              <w:rPr>
+                <w:b/>
+              </w:rPr>
+            </w:pPr>
+            <w:r>
+              <w:rPr>
+                <w:b/>
+              </w:rPr>
+              <w:t>Comments</w:t>
+            </w:r>
+          </w:p>
+        </w:tc>
+      </w:tr>
+      <w:tr>
+        <w:tc>
+          <w:tcPr>
+            <w:tcW w:w="6345" w:type="dxa"/>
+          </w:tcPr>
+          <w:p>
+            <w:r>
+              <w:t>The system should switch to a vote at the end of each specified time period</w:t>
+            </w:r>
+          </w:p>
+        </w:tc>
+        <w:tc>
+          <w:tcPr>
+            <w:tcW w:w="1276" w:type="dxa"/>
+          </w:tcPr>
+          <w:p>
+            <w:pPr>
+              <w:jc w:val="center"/>
+            </w:pPr>
+            <w:r>
+              <w:t>Yes</w:t>
+            </w:r>
+          </w:p>
+        </w:tc>
+        <w:tc>
+          <w:tcPr>
+            <w:tcW w:w="6553" w:type="dxa"/>
+          </w:tcPr>
+          <w:p>
+            <w:r>
+              <w:t>When inside a debate there is a timer showing how long there is before the next voting period, when the timer reaches 0 a pop up box is displayed over the debate. Each user is then required to pick one of the options decided when the debate is created a chart is displayed showing the user what percentage of the users are voting for each option.</w:t>
+            </w:r>
+          </w:p>
+        </w:tc>
+      </w:tr>
+      <w:tr>
+        <w:tc>
+          <w:tcPr>
+            <w:tcW w:w="6345" w:type="dxa"/>
+          </w:tcPr>
+          <w:p>
+            <w:r>
+              <w:t>When in the voting mode, users should not be able to enter messages in the debate. Everyone is required to vote on the poll specified at creation time</w:t>
+            </w:r>
+          </w:p>
+        </w:tc>
+        <w:tc>
+          <w:tcPr>
+            <w:tcW w:w="1276" w:type="dxa"/>
+          </w:tcPr>
+          <w:p>
+            <w:pPr>
+              <w:jc w:val="center"/>
+            </w:pPr>
+            <w:r>
+              <w:t>Yes</w:t>
+            </w:r>
+          </w:p>
+        </w:tc>
+        <w:tc>
+          <w:tcPr>
+            <w:tcW w:w="6553" w:type="dxa"/>
+          </w:tcPr>
+          <w:p>
+            <w:pPr>
+              <w:tabs>
+                <w:tab w:val="left" w:pos="1206"/>
+              </w:tabs>
+            </w:pPr>
+            <w:r>
+              <w:t>When a debate is in vote mode users are not able to type messages or read messages until vote mode is over and the user “in charge” chooses to go to a new period.</w:t>
+            </w:r>
+            <w:r>
+              <w:tab/>
+            </w:r>
+          </w:p>
+        </w:tc>
+      </w:tr>
+      <w:tr>
+        <w:tc>
+          <w:tcPr>
+            <w:tcW w:w="6345" w:type="dxa"/>
+          </w:tcPr>
+          <w:p>
+            <w:r>
+              <w:t>One the poll has been completed, the person who is unofficially in charge of the room has the choice over whether to end the debate or go to another period</w:t>
+            </w:r>
+          </w:p>
+        </w:tc>
+        <w:tc>
+          <w:tcPr>
+            <w:tcW w:w="1276" w:type="dxa"/>
+          </w:tcPr>
+          <w:p>
+            <w:pPr>
+              <w:jc w:val="center"/>
+            </w:pPr>
+            <w:r>
+              <w:t>Yes</w:t>
+            </w:r>
+          </w:p>
+        </w:tc>
+        <w:tc>
+          <w:tcPr>
+            <w:tcW w:w="6553" w:type="dxa"/>
+          </w:tcPr>
+          <w:p>
+            <w:pPr>
+              <w:tabs>
+                <w:tab w:val="left" w:pos="1206"/>
+              </w:tabs>
+            </w:pPr>
+            <w:r>
+              <w:t>Once everyone in a room has voted</w:t>
+            </w:r>
+            <w:r>
+              <w:t xml:space="preserve"> a box will pop up for</w:t>
+            </w:r>
+            <w:r>
+              <w:t xml:space="preserve"> the </w:t>
+            </w:r>
+            <w:r>
+              <w:t>user</w:t>
+            </w:r>
+            <w:r>
+              <w:t xml:space="preserve"> “in charge”</w:t>
+            </w:r>
+            <w:r>
+              <w:t xml:space="preserve"> where they</w:t>
+            </w:r>
+            <w:r>
+              <w:t xml:space="preserve"> must then choose to go to a new period or end the </w:t>
+            </w:r>
+            <w:r>
+              <w:t>debate.</w:t>
+            </w:r>
+          </w:p>
+        </w:tc>
+      </w:tr>
+      <w:tr>
+        <w:tc>
+          <w:tcPr>
+            <w:tcW w:w="6345" w:type="dxa"/>
+          </w:tcPr>
+          <w:p>
+            <w:r>
+              <w:t>The person who is in “charge” is decided by who has been in the room the longest</w:t>
+            </w:r>
+          </w:p>
+        </w:tc>
+        <w:tc>
+          <w:tcPr>
+            <w:tcW w:w="1276" w:type="dxa"/>
+          </w:tcPr>
+          <w:p>
+            <w:pPr>
+              <w:jc w:val="center"/>
+            </w:pPr>
+            <w:r>
+              <w:t>Yes</w:t>
+            </w:r>
+          </w:p>
+        </w:tc>
+        <w:tc>
+          <w:tcPr>
+            <w:tcW w:w="6553" w:type="dxa"/>
+          </w:tcPr>
+          <w:p>
+            <w:pPr>
+              <w:tabs>
+                <w:tab w:val="left" w:pos="1206"/>
+              </w:tabs>
+            </w:pPr>
+            <w:r>
+              <w:t>If the debate creator leaves the room the user who has been in the room the longest then becomes the debate creator and when they leave the user who has been the longest after them and so on.</w:t>
+            </w:r>
+          </w:p>
+        </w:tc>
+      </w:tr>
+      <w:tr>
+        <w:tc>
+          <w:tcPr>
+            <w:tcW w:w="6345" w:type="dxa"/>
+          </w:tcPr>
+          <w:p>
+            <w:r>
+              <w:t>The system should allow users to search for debates quickly and easily, so that sorting through a large amount of debates is not necessary</w:t>
+            </w:r>
+          </w:p>
+        </w:tc>
+        <w:tc>
+          <w:tcPr>
+            <w:tcW w:w="1276" w:type="dxa"/>
+          </w:tcPr>
+          <w:p>
+            <w:pPr>
+              <w:jc w:val="center"/>
+            </w:pPr>
+            <w:r>
+              <w:t>Yes</w:t>
+            </w:r>
+          </w:p>
+        </w:tc>
+        <w:tc>
+          <w:tcPr>
+            <w:tcW w:w="6553" w:type="dxa"/>
+          </w:tcPr>
+          <w:p>
+            <w:pPr>
+              <w:tabs>
+                <w:tab w:val="left" w:pos="1206"/>
+              </w:tabs>
+            </w:pPr>
+            <w:r>
+              <w:t>There is a search box at the top of every page allowing the user to type what they are looking for and search through the debate for a specific debate, it will not search for simple words like a, the, it, is, etc.</w:t>
+            </w:r>
+          </w:p>
+        </w:tc>
+      </w:tr>
+      <w:tr>
+        <w:tc>
+          <w:tcPr>
+            <w:tcW w:w="6345" w:type="dxa"/>
+          </w:tcPr>
+          <w:p>
+            <w:r>
+              <w:t>The system should have a Frequently Asked Questions section</w:t>
+            </w:r>
+          </w:p>
+        </w:tc>
+        <w:tc>
+          <w:tcPr>
+            <w:tcW w:w="1276" w:type="dxa"/>
+          </w:tcPr>
+          <w:p>
+            <w:pPr>
+              <w:jc w:val="center"/>
+            </w:pPr>
+            <w:r>
+              <w:t>Yes</w:t>
+            </w:r>
+          </w:p>
+        </w:tc>
+        <w:tc>
+          <w:tcPr>
+            <w:tcW w:w="6553" w:type="dxa"/>
+          </w:tcPr>
+          <w:p>
+            <w:pPr>
+              <w:tabs>
+                <w:tab w:val="left" w:pos="1206"/>
+              </w:tabs>
+            </w:pPr>
+            <w:r>
+              <w:t>The website has a useful FAQ section which can be accessed by clicking the FAQ tab. Is contains useful questions like “What does everything on the debate page mean?” and “What kind of debates can I start?” along with useful images to help explain.</w:t>
+            </w:r>
+          </w:p>
         </w:tc>
       </w:tr>
     </w:tbl>
@@ -897,434 +1555,57 @@
           </w:tcPr>
           <w:p>
             <w:r>
-              <w:t>Users</w:t>
-            </w:r>
-            <w:r>
-              <w:t xml:space="preserve"> should require users to input a “poll” when creating a </w:t>
+              <w:t xml:space="preserve">The web interface should be accessible from any platform, using either of </w:t>
+            </w:r>
+            <w:r>
+              <w:rPr>
+                <w:b/>
+                <w:bCs/>
+              </w:rPr>
+              <w:t>two</w:t>
+            </w:r>
+            <w:r>
+              <w:t xml:space="preserve"> main browsers – Firefox and Google Chrome</w:t>
+            </w:r>
+          </w:p>
+        </w:tc>
+        <w:tc>
+          <w:tcPr>
+            <w:tcW w:w="1276" w:type="dxa"/>
+          </w:tcPr>
+          <w:p>
+            <w:pPr>
+              <w:jc w:val="center"/>
+            </w:pPr>
+            <w:r>
+              <w:t>Yes</w:t>
+            </w:r>
+          </w:p>
+        </w:tc>
+        <w:tc>
+          <w:tcPr>
+            <w:tcW w:w="6553" w:type="dxa"/>
+          </w:tcPr>
+          <w:p>
+            <w:r>
+              <w:t>You can access the webpage from both browsers easily and with all functionality.</w:t>
+            </w:r>
+          </w:p>
+        </w:tc>
+      </w:tr>
+      <w:tr>
+        <w:tc>
+          <w:tcPr>
+            <w:tcW w:w="6345" w:type="dxa"/>
+          </w:tcPr>
+          <w:p>
+            <w:r>
+              <w:t xml:space="preserve">The system should be secure in that unauthenticated users cannot access </w:t>
             </w:r>
             <w:r>
               <w:t>debate</w:t>
             </w:r>
             <w:r>
-              <w:t xml:space="preserve">. This should represent the “objective” of the </w:t>
-            </w:r>
-            <w:r>
-              <w:t>debate</w:t>
-            </w:r>
-            <w:r>
-              <w:t xml:space="preserve"> - all members should agree on the issue named in the poll</w:t>
-            </w:r>
-            <w:r>
-              <w:t>. The poll also requires a number of choices, upon which the users can vote</w:t>
-            </w:r>
-          </w:p>
-        </w:tc>
-        <w:tc>
-          <w:tcPr>
-            <w:tcW w:w="1276" w:type="dxa"/>
-          </w:tcPr>
-          <w:p>
-            <w:pPr>
-              <w:jc w:val="center"/>
-            </w:pPr>
-          </w:p>
-        </w:tc>
-        <w:tc>
-          <w:tcPr>
-            <w:tcW w:w="6553" w:type="dxa"/>
-          </w:tcPr>
-          <w:p/>
-        </w:tc>
-      </w:tr>
-      <w:tr>
-        <w:tc>
-          <w:tcPr>
-            <w:tcW w:w="6345" w:type="dxa"/>
-          </w:tcPr>
-          <w:p>
-            <w:r>
-              <w:t>Users should be able to choose the length of the “period” when creating a debate (a default value of 30 minutes should be provided)</w:t>
-            </w:r>
-          </w:p>
-        </w:tc>
-        <w:tc>
-          <w:tcPr>
-            <w:tcW w:w="1276" w:type="dxa"/>
-          </w:tcPr>
-          <w:p>
-            <w:pPr>
-              <w:jc w:val="center"/>
-            </w:pPr>
-          </w:p>
-        </w:tc>
-        <w:tc>
-          <w:tcPr>
-            <w:tcW w:w="6553" w:type="dxa"/>
-          </w:tcPr>
-          <w:p/>
-        </w:tc>
-      </w:tr>
-      <w:tr>
-        <w:tc>
-          <w:tcPr>
-            <w:tcW w:w="6345" w:type="dxa"/>
-          </w:tcPr>
-          <w:p>
-            <w:r>
-              <w:t>Users should be able to choose the time at which a room “locks” - so that no new members can join, before a poll is due. This means that new users cannot “hijack” a debate a few seconds before a vote</w:t>
-            </w:r>
-          </w:p>
-        </w:tc>
-        <w:tc>
-          <w:tcPr>
-            <w:tcW w:w="1276" w:type="dxa"/>
-          </w:tcPr>
-          <w:p>
-            <w:pPr>
-              <w:jc w:val="center"/>
-            </w:pPr>
-          </w:p>
-        </w:tc>
-        <w:tc>
-          <w:tcPr>
-            <w:tcW w:w="6553" w:type="dxa"/>
-          </w:tcPr>
-          <w:p/>
-        </w:tc>
-      </w:tr>
-      <w:tr>
-        <w:tc>
-          <w:tcPr>
-            <w:tcW w:w="6345" w:type="dxa"/>
-          </w:tcPr>
-          <w:p>
-            <w:r>
-              <w:t>The system should switch to a vote at the end of each specified time period</w:t>
-            </w:r>
-          </w:p>
-        </w:tc>
-        <w:tc>
-          <w:tcPr>
-            <w:tcW w:w="1276" w:type="dxa"/>
-          </w:tcPr>
-          <w:p>
-            <w:pPr>
-              <w:jc w:val="center"/>
-            </w:pPr>
-          </w:p>
-        </w:tc>
-        <w:tc>
-          <w:tcPr>
-            <w:tcW w:w="6553" w:type="dxa"/>
-          </w:tcPr>
-          <w:p/>
-        </w:tc>
-      </w:tr>
-      <w:tr>
-        <w:tc>
-          <w:tcPr>
-            <w:tcW w:w="6345" w:type="dxa"/>
-          </w:tcPr>
-          <w:p>
-            <w:r>
-              <w:t>When in the voting mode, users should not be able to enter messages in the debate. Everyone is required to vote on the poll specified at creation time</w:t>
-            </w:r>
-          </w:p>
-        </w:tc>
-        <w:tc>
-          <w:tcPr>
-            <w:tcW w:w="1276" w:type="dxa"/>
-          </w:tcPr>
-          <w:p>
-            <w:pPr>
-              <w:jc w:val="center"/>
-            </w:pPr>
-          </w:p>
-        </w:tc>
-        <w:tc>
-          <w:tcPr>
-            <w:tcW w:w="6553" w:type="dxa"/>
-          </w:tcPr>
-          <w:p>
-            <w:pPr>
-              <w:tabs>
-                <w:tab w:val="left" w:pos="1206"/>
-              </w:tabs>
-            </w:pPr>
-            <w:r>
-              <w:tab/>
-            </w:r>
-          </w:p>
-        </w:tc>
-      </w:tr>
-      <w:tr>
-        <w:tc>
-          <w:tcPr>
-            <w:tcW w:w="6345" w:type="dxa"/>
-          </w:tcPr>
-          <w:p>
-            <w:r>
-              <w:t>One the poll has been completed, the person who is unofficially in charge of the room has the choice over whether to end the debate or go to another period</w:t>
-            </w:r>
-          </w:p>
-        </w:tc>
-        <w:tc>
-          <w:tcPr>
-            <w:tcW w:w="1276" w:type="dxa"/>
-          </w:tcPr>
-          <w:p>
-            <w:pPr>
-              <w:jc w:val="center"/>
-            </w:pPr>
-          </w:p>
-        </w:tc>
-        <w:tc>
-          <w:tcPr>
-            <w:tcW w:w="6553" w:type="dxa"/>
-          </w:tcPr>
-          <w:p>
-            <w:pPr>
-              <w:tabs>
-                <w:tab w:val="left" w:pos="1206"/>
-              </w:tabs>
-            </w:pPr>
-          </w:p>
-        </w:tc>
-      </w:tr>
-      <w:tr>
-        <w:tc>
-          <w:tcPr>
-            <w:tcW w:w="6345" w:type="dxa"/>
-          </w:tcPr>
-          <w:p>
-            <w:r>
-              <w:t>The person who is in “charge” is decided by who has been in the room the longest</w:t>
-            </w:r>
-          </w:p>
-        </w:tc>
-        <w:tc>
-          <w:tcPr>
-            <w:tcW w:w="1276" w:type="dxa"/>
-          </w:tcPr>
-          <w:p>
-            <w:pPr>
-              <w:jc w:val="center"/>
-            </w:pPr>
-          </w:p>
-        </w:tc>
-        <w:tc>
-          <w:tcPr>
-            <w:tcW w:w="6553" w:type="dxa"/>
-          </w:tcPr>
-          <w:p>
-            <w:pPr>
-              <w:tabs>
-                <w:tab w:val="left" w:pos="1206"/>
-              </w:tabs>
-            </w:pPr>
-          </w:p>
-        </w:tc>
-      </w:tr>
-      <w:tr>
-        <w:tc>
-          <w:tcPr>
-            <w:tcW w:w="6345" w:type="dxa"/>
-          </w:tcPr>
-          <w:p>
-            <w:r>
-              <w:t>The system should allow users to search for debates quickly and easily, so that sorting through a large amount of debates is not necessary</w:t>
-            </w:r>
-          </w:p>
-        </w:tc>
-        <w:tc>
-          <w:tcPr>
-            <w:tcW w:w="1276" w:type="dxa"/>
-          </w:tcPr>
-          <w:p>
-            <w:pPr>
-              <w:jc w:val="center"/>
-            </w:pPr>
-          </w:p>
-        </w:tc>
-        <w:tc>
-          <w:tcPr>
-            <w:tcW w:w="6553" w:type="dxa"/>
-          </w:tcPr>
-          <w:p>
-            <w:pPr>
-              <w:tabs>
-                <w:tab w:val="left" w:pos="1206"/>
-              </w:tabs>
-            </w:pPr>
-          </w:p>
-        </w:tc>
-      </w:tr>
-      <w:tr>
-        <w:tc>
-          <w:tcPr>
-            <w:tcW w:w="6345" w:type="dxa"/>
-          </w:tcPr>
-          <w:p>
-            <w:r>
-              <w:t>The system should have a Frequently Asked Questions section</w:t>
-            </w:r>
-          </w:p>
-        </w:tc>
-        <w:tc>
-          <w:tcPr>
-            <w:tcW w:w="1276" w:type="dxa"/>
-          </w:tcPr>
-          <w:p>
-            <w:pPr>
-              <w:jc w:val="center"/>
-            </w:pPr>
-          </w:p>
-        </w:tc>
-        <w:tc>
-          <w:tcPr>
-            <w:tcW w:w="6553" w:type="dxa"/>
-          </w:tcPr>
-          <w:p>
-            <w:pPr>
-              <w:tabs>
-                <w:tab w:val="left" w:pos="1206"/>
-              </w:tabs>
-            </w:pPr>
-          </w:p>
-        </w:tc>
-      </w:tr>
-    </w:tbl>
-    <w:p/>
-    <w:tbl>
-      <w:tblPr>
-        <w:tblStyle w:val="TableGrid"/>
-        <w:tblW w:w="0" w:type="auto"/>
-        <w:tblLook w:val="04A0"/>
-      </w:tblPr>
-      <w:tblGrid>
-        <w:gridCol w:w="6345"/>
-        <w:gridCol w:w="1276"/>
-        <w:gridCol w:w="6553"/>
-      </w:tblGrid>
-      <w:tr>
-        <w:tc>
-          <w:tcPr>
-            <w:tcW w:w="6345" w:type="dxa"/>
-          </w:tcPr>
-          <w:p>
-            <w:pPr>
-              <w:jc w:val="center"/>
-              <w:rPr>
-                <w:b/>
-              </w:rPr>
-            </w:pPr>
-            <w:r>
-              <w:rPr>
-                <w:b/>
-              </w:rPr>
-              <w:t>Requirement</w:t>
-            </w:r>
-          </w:p>
-        </w:tc>
-        <w:tc>
-          <w:tcPr>
-            <w:tcW w:w="1276" w:type="dxa"/>
-          </w:tcPr>
-          <w:p>
-            <w:pPr>
-              <w:jc w:val="center"/>
-              <w:rPr>
-                <w:b/>
-              </w:rPr>
-            </w:pPr>
-            <w:r>
-              <w:rPr>
-                <w:b/>
-              </w:rPr>
-              <w:t>Achieved (</w:t>
-            </w:r>
-            <w:r>
-              <w:t>Yes/No</w:t>
-            </w:r>
-            <w:r>
-              <w:rPr>
-                <w:b/>
-              </w:rPr>
-              <w:t>)</w:t>
-            </w:r>
-          </w:p>
-        </w:tc>
-        <w:tc>
-          <w:tcPr>
-            <w:tcW w:w="6553" w:type="dxa"/>
-          </w:tcPr>
-          <w:p>
-            <w:pPr>
-              <w:jc w:val="center"/>
-              <w:rPr>
-                <w:b/>
-              </w:rPr>
-            </w:pPr>
-            <w:r>
-              <w:rPr>
-                <w:b/>
-              </w:rPr>
-              <w:t>Comments</w:t>
-            </w:r>
-          </w:p>
-        </w:tc>
-      </w:tr>
-      <w:tr>
-        <w:tc>
-          <w:tcPr>
-            <w:tcW w:w="6345" w:type="dxa"/>
-          </w:tcPr>
-          <w:p>
-            <w:r>
-              <w:t xml:space="preserve">The web interface should be accessible from any platform, using either of </w:t>
-            </w:r>
-            <w:r>
-              <w:rPr>
-                <w:b/>
-                <w:bCs/>
-              </w:rPr>
-              <w:t>two</w:t>
-            </w:r>
-            <w:r>
-              <w:t xml:space="preserve"> main browsers – Firefox and Google Chrome</w:t>
-            </w:r>
-          </w:p>
-        </w:tc>
-        <w:tc>
-          <w:tcPr>
-            <w:tcW w:w="1276" w:type="dxa"/>
-          </w:tcPr>
-          <w:p>
-            <w:pPr>
-              <w:jc w:val="center"/>
-            </w:pPr>
-          </w:p>
-        </w:tc>
-        <w:tc>
-          <w:tcPr>
-            <w:tcW w:w="6553" w:type="dxa"/>
-          </w:tcPr>
-          <w:p/>
-        </w:tc>
-      </w:tr>
-      <w:tr>
-        <w:tc>
-          <w:tcPr>
-            <w:tcW w:w="6345" w:type="dxa"/>
-          </w:tcPr>
-          <w:p>
-            <w:r>
-              <w:t xml:space="preserve">The system should be secure in that unauthenticated users cannot access </w:t>
-            </w:r>
-            <w:r>
-              <w:t>debate</w:t>
-            </w:r>
-            <w:r>
               <w:t>s</w:t>
             </w:r>
           </w:p>
@@ -1337,13 +1618,20 @@
             <w:pPr>
               <w:jc w:val="center"/>
             </w:pPr>
-          </w:p>
-        </w:tc>
-        <w:tc>
-          <w:tcPr>
-            <w:tcW w:w="6553" w:type="dxa"/>
-          </w:tcPr>
-          <w:p/>
+            <w:r>
+              <w:t>Yes</w:t>
+            </w:r>
+          </w:p>
+        </w:tc>
+        <w:tc>
+          <w:tcPr>
+            <w:tcW w:w="6553" w:type="dxa"/>
+          </w:tcPr>
+          <w:p>
+            <w:r>
+              <w:t>You must login to join any debates; it will not allow you to access a debate without having a valid account.</w:t>
+            </w:r>
+          </w:p>
         </w:tc>
       </w:tr>
       <w:tr>
@@ -1365,13 +1653,20 @@
             <w:pPr>
               <w:jc w:val="center"/>
             </w:pPr>
-          </w:p>
-        </w:tc>
-        <w:tc>
-          <w:tcPr>
-            <w:tcW w:w="6553" w:type="dxa"/>
-          </w:tcPr>
-          <w:p/>
+            <w:r>
+              <w:t>Yes</w:t>
+            </w:r>
+          </w:p>
+        </w:tc>
+        <w:tc>
+          <w:tcPr>
+            <w:tcW w:w="6553" w:type="dxa"/>
+          </w:tcPr>
+          <w:p>
+            <w:r>
+              <w:t>You can access the website from any computer that has internet access.</w:t>
+            </w:r>
+          </w:p>
         </w:tc>
       </w:tr>
       <w:tr>
@@ -1393,13 +1688,20 @@
             <w:pPr>
               <w:jc w:val="center"/>
             </w:pPr>
-          </w:p>
-        </w:tc>
-        <w:tc>
-          <w:tcPr>
-            <w:tcW w:w="6553" w:type="dxa"/>
-          </w:tcPr>
-          <w:p/>
+            <w:r>
+              <w:t>Yes</w:t>
+            </w:r>
+          </w:p>
+        </w:tc>
+        <w:tc>
+          <w:tcPr>
+            <w:tcW w:w="6553" w:type="dxa"/>
+          </w:tcPr>
+          <w:p>
+            <w:r>
+              <w:t>The system responds to each request without any unnecessary delay and with no errors.</w:t>
+            </w:r>
+          </w:p>
         </w:tc>
       </w:tr>
       <w:tr>
@@ -1421,13 +1723,20 @@
             <w:pPr>
               <w:jc w:val="center"/>
             </w:pPr>
-          </w:p>
-        </w:tc>
-        <w:tc>
-          <w:tcPr>
-            <w:tcW w:w="6553" w:type="dxa"/>
-          </w:tcPr>
-          <w:p/>
+            <w:r>
+              <w:t>Yes</w:t>
+            </w:r>
+          </w:p>
+        </w:tc>
+        <w:tc>
+          <w:tcPr>
+            <w:tcW w:w="6553" w:type="dxa"/>
+          </w:tcPr>
+          <w:p>
+            <w:r>
+              <w:t>The FAQ section is made up of useful questions that reflect the system and does not included questions that we deemed obvious and unneeded.</w:t>
+            </w:r>
+          </w:p>
         </w:tc>
       </w:tr>
     </w:tbl>
@@ -1944,7 +2253,7 @@
 </file>
 
 <file path=customXml/itemProps1.xml><?xml version="1.0" encoding="utf-8"?>
-<ds:datastoreItem xmlns:ds="http://schemas.openxmlformats.org/officeDocument/2006/customXml" ds:itemID="{18112761-E0A5-42DE-80B7-2D1B0B882A81}">
+<ds:datastoreItem xmlns:ds="http://schemas.openxmlformats.org/officeDocument/2006/customXml" ds:itemID="{4EF136F7-909A-43F1-AEA9-9EAC065692F7}">
   <ds:schemaRefs>
     <ds:schemaRef ds:uri="http://schemas.openxmlformats.org/officeDocument/2006/bibliography"/>
   </ds:schemaRefs>

</xml_diff>